<commit_message>
Modificaciones finales a la base de datos
</commit_message>
<xml_diff>
--- a/Analisis-preliminar.docx
+++ b/Analisis-preliminar.docx
@@ -53,7 +53,7 @@
         <w:pStyle w:val="Date"/>
       </w:pPr>
       <w:r>
-        <w:t xml:space="preserve">23/5/2021</w:t>
+        <w:t xml:space="preserve">24/5/2021</w:t>
       </w:r>
     </w:p>
     <w:bookmarkStart w:id="20" w:name="pregunta-de-investigación"/>
@@ -7136,7 +7136,7 @@
         <w:t xml:space="preserve">Multicolinealidad</w:t>
       </w:r>
       <w:r>
-        <w:t xml:space="preserve">: La multicolinealidad se puede evaluar calculando el factor de inflación de la varianza, si la raíz cuadrada del factor de inflación de la varianza es mayor a 2, esto sugiere que hay un problema de multicolinealidad. Para el caso del modelo 1 no es necesario aplicar esta prueba, ya que es un modelo de regresion lineal simple. En el modelo 2</w:t>
+        <w:t xml:space="preserve">: La multicolinealidad se puede evaluar calculando el factor de inflación de la varianza, si la raíz cuadrada del factor de inflación de la varianza es mayor a 2, esto sugiere que hay un problema de multicolinealidad. Para el caso del modelo 1 no es necesario aplicar esta prueba, ya que es un modelo de regresion lineal simple. En el modelo 2 se puede evidenciar que la raiz cuadrada del factor de inflación de la varianza siempre es menor a 2, por lo tanto no hay multicolinealidad.</w:t>
       </w:r>
     </w:p>
     <w:p>

</xml_diff>